<commit_message>
Added the updates to our initial brainstorm notes
</commit_message>
<xml_diff>
--- a/planning/10.29.20_Jess_Austin_Brainstorming_Meeting_Notes.docx
+++ b/planning/10.29.20_Jess_Austin_Brainstorming_Meeting_Notes.docx
@@ -31,7 +31,15 @@
         </w:numPr>
       </w:pPr>
       <w:r>
-        <w:t>Why would I use R/ggplot at all?</w:t>
+        <w:t>Why would I use R/</w:t>
+      </w:r>
+      <w:proofErr w:type="spellStart"/>
+      <w:r>
+        <w:t>ggplot</w:t>
+      </w:r>
+      <w:proofErr w:type="spellEnd"/>
+      <w:r>
+        <w:t xml:space="preserve"> at all?</w:t>
       </w:r>
     </w:p>
     <w:p>
@@ -67,7 +75,15 @@
         </w:numPr>
       </w:pPr>
       <w:r>
-        <w:t>How do I learn new things for R/ggplot?</w:t>
+        <w:t>How do I learn new things for R/</w:t>
+      </w:r>
+      <w:proofErr w:type="spellStart"/>
+      <w:r>
+        <w:t>ggplot</w:t>
+      </w:r>
+      <w:proofErr w:type="spellEnd"/>
+      <w:r>
+        <w:t>?</w:t>
       </w:r>
     </w:p>
     <w:p>
@@ -99,7 +115,15 @@
         </w:numPr>
       </w:pPr>
       <w:r>
-        <w:t>Have people download R/Rstudio: R version 4.0.</w:t>
+        <w:t>Have people download R/</w:t>
+      </w:r>
+      <w:proofErr w:type="spellStart"/>
+      <w:r>
+        <w:t>Rstudio</w:t>
+      </w:r>
+      <w:proofErr w:type="spellEnd"/>
+      <w:r>
+        <w:t>: R version 4.0.</w:t>
       </w:r>
       <w:r>
         <w:t>3</w:t>
@@ -141,7 +165,15 @@
         </w:numPr>
       </w:pPr>
       <w:r>
-        <w:t>Using an Rscript from the command line</w:t>
+        <w:t xml:space="preserve">Using an </w:t>
+      </w:r>
+      <w:proofErr w:type="spellStart"/>
+      <w:r>
+        <w:t>Rscript</w:t>
+      </w:r>
+      <w:proofErr w:type="spellEnd"/>
+      <w:r>
+        <w:t xml:space="preserve"> from the command line</w:t>
       </w:r>
     </w:p>
     <w:p>
@@ -397,6 +429,26 @@
         <w:rPr>
           <w:highlight w:val="cyan"/>
         </w:rPr>
+        <w:t>Protein contaminant data</w:t>
+      </w:r>
+    </w:p>
+    <w:p>
+      <w:pPr>
+        <w:pStyle w:val="ListParagraph"/>
+        <w:numPr>
+          <w:ilvl w:val="3"/>
+          <w:numId w:val="2"/>
+        </w:numPr>
+        <w:rPr>
+          <w:strike/>
+          <w:highlight w:val="cyan"/>
+        </w:rPr>
+      </w:pPr>
+      <w:r>
+        <w:rPr>
+          <w:strike/>
+          <w:highlight w:val="cyan"/>
+        </w:rPr>
         <w:t>P-nitrophenol standard curves</w:t>
       </w:r>
     </w:p>
@@ -439,6 +491,7 @@
         </w:numPr>
       </w:pPr>
       <w:r>
+        <w:lastRenderedPageBreak/>
         <w:t>Volcano Plots</w:t>
       </w:r>
     </w:p>
@@ -457,7 +510,6 @@
         <w:rPr>
           <w:highlight w:val="cyan"/>
         </w:rPr>
-        <w:lastRenderedPageBreak/>
         <w:t>MEF</w:t>
       </w:r>
       <w:r>
@@ -494,11 +546,21 @@
         </w:numPr>
       </w:pPr>
       <w:r>
-        <w:t>Horizontal Dotplot</w:t>
-      </w:r>
-      <w:r>
-        <w:t>/Barplot</w:t>
-      </w:r>
+        <w:t xml:space="preserve">Horizontal </w:t>
+      </w:r>
+      <w:proofErr w:type="spellStart"/>
+      <w:r>
+        <w:t>Dotplot</w:t>
+      </w:r>
+      <w:proofErr w:type="spellEnd"/>
+      <w:r>
+        <w:t>/</w:t>
+      </w:r>
+      <w:proofErr w:type="spellStart"/>
+      <w:r>
+        <w:t>Barplot</w:t>
+      </w:r>
+      <w:proofErr w:type="spellEnd"/>
     </w:p>
     <w:p>
       <w:pPr>
@@ -1131,6 +1193,7 @@
     <w:lsdException w:name="HTML Sample" w:semiHidden="1" w:unhideWhenUsed="1"/>
     <w:lsdException w:name="HTML Typewriter" w:semiHidden="1" w:unhideWhenUsed="1"/>
     <w:lsdException w:name="HTML Variable" w:semiHidden="1" w:unhideWhenUsed="1"/>
+    <w:lsdException w:name="Normal Table" w:semiHidden="1" w:unhideWhenUsed="1"/>
     <w:lsdException w:name="annotation subject" w:semiHidden="1" w:unhideWhenUsed="1"/>
     <w:lsdException w:name="No List" w:semiHidden="1" w:unhideWhenUsed="1"/>
     <w:lsdException w:name="Outline List 1" w:semiHidden="1" w:unhideWhenUsed="1"/>
@@ -1177,8 +1240,10 @@
     <w:lsdException w:name="Table Subtle 2" w:semiHidden="1" w:unhideWhenUsed="1"/>
     <w:lsdException w:name="Table Web 1" w:semiHidden="1" w:unhideWhenUsed="1"/>
     <w:lsdException w:name="Table Web 2" w:semiHidden="1" w:unhideWhenUsed="1"/>
+    <w:lsdException w:name="Table Web 3" w:semiHidden="1" w:unhideWhenUsed="1"/>
     <w:lsdException w:name="Balloon Text" w:semiHidden="1" w:unhideWhenUsed="1"/>
     <w:lsdException w:name="Table Grid" w:uiPriority="39"/>
+    <w:lsdException w:name="Table Theme" w:semiHidden="1" w:unhideWhenUsed="1"/>
     <w:lsdException w:name="Placeholder Text" w:semiHidden="1"/>
     <w:lsdException w:name="No Spacing" w:uiPriority="1" w:qFormat="1"/>
     <w:lsdException w:name="Light Shading" w:uiPriority="60"/>

</xml_diff>